<commit_message>
en el archivo del pto7 agregué nuevo texto en pág 1
</commit_message>
<xml_diff>
--- a/Parte Grace Tarea 1 Pto 7-23_Feb_2023.docx
+++ b/Parte Grace Tarea 1 Pto 7-23_Feb_2023.docx
@@ -2,6 +2,48 @@
 <file path=word/document.xml><?xml version="1.0" encoding="utf-8"?>
 <w:document xmlns:wpc="http://schemas.microsoft.com/office/word/2010/wordprocessingCanvas" xmlns:cx="http://schemas.microsoft.com/office/drawing/2014/chartex" xmlns:cx1="http://schemas.microsoft.com/office/drawing/2015/9/8/chartex" xmlns:cx2="http://schemas.microsoft.com/office/drawing/2015/10/21/chartex" xmlns:cx3="http://schemas.microsoft.com/office/drawing/2016/5/9/chartex" xmlns:cx4="http://schemas.microsoft.com/office/drawing/2016/5/10/chartex" xmlns:cx5="http://schemas.microsoft.com/office/drawing/2016/5/11/chartex" xmlns:cx6="http://schemas.microsoft.com/office/drawing/2016/5/12/chartex" xmlns:cx7="http://schemas.microsoft.com/office/drawing/2016/5/13/chartex" xmlns:cx8="http://schemas.microsoft.com/office/drawing/2016/5/14/chartex" xmlns:mc="http://schemas.openxmlformats.org/markup-compatibility/2006" xmlns:aink="http://schemas.microsoft.com/office/drawing/2016/ink" xmlns:am3d="http://schemas.microsoft.com/office/drawing/2017/model3d" xmlns:o="urn:schemas-microsoft-com:office:office" xmlns:oel="http://schemas.microsoft.com/office/2019/extlst" xmlns:r="http://schemas.openxmlformats.org/officeDocument/2006/relationships" xmlns:m="http://schemas.openxmlformats.org/officeDocument/2006/math" xmlns:v="urn:schemas-microsoft-com:vml" xmlns:wp14="http://schemas.microsoft.com/office/word/2010/wordprocessingDrawing" xmlns:wp="http://schemas.openxmlformats.org/drawingml/2006/wordprocessingDrawing" xmlns:w10="urn:schemas-microsoft-com:office:word" xmlns:w="http://schemas.openxmlformats.org/wordprocessingml/2006/main" xmlns:w14="http://schemas.microsoft.com/office/word/2010/wordml" xmlns:w15="http://schemas.microsoft.com/office/word/2012/wordml" xmlns:w16cex="http://schemas.microsoft.com/office/word/2018/wordml/cex" xmlns:w16cid="http://schemas.microsoft.com/office/word/2016/wordml/cid" xmlns:w16="http://schemas.microsoft.com/office/word/2018/wordml" xmlns:w16sdtdh="http://schemas.microsoft.com/office/word/2020/wordml/sdtdatahash" xmlns:w16se="http://schemas.microsoft.com/office/word/2015/wordml/symex" xmlns:wpg="http://schemas.microsoft.com/office/word/2010/wordprocessingGroup" xmlns:wpi="http://schemas.microsoft.com/office/word/2010/wordprocessingInk" xmlns:wne="http://schemas.microsoft.com/office/word/2006/wordml" xmlns:wps="http://schemas.microsoft.com/office/word/2010/wordprocessingShape" mc:Ignorable="w14 w15 w16se w16cid w16 w16cex w16sdtdh wp14">
   <w:body>
+    <w:p>
+      <w:pPr>
+        <w:rPr>
+          <w:rFonts w:ascii="Times New Roman" w:hAnsi="Times New Roman" w:cs="Times New Roman"/>
+          <w:b/>
+          <w:bCs/>
+          <w:color w:val="0070C0"/>
+          <w:lang w:val="es-ES"/>
+        </w:rPr>
+      </w:pPr>
+      <w:r>
+        <w:rPr>
+          <w:rFonts w:ascii="Times New Roman" w:hAnsi="Times New Roman" w:cs="Times New Roman"/>
+          <w:b/>
+          <w:bCs/>
+          <w:color w:val="0070C0"/>
+          <w:lang w:val="es-ES"/>
+        </w:rPr>
+        <w:t>AGREGUÉ ESTE CAMBIÓ PARA ACTD</w:t>
+      </w:r>
+    </w:p>
+    <w:p>
+      <w:pPr>
+        <w:rPr>
+          <w:rFonts w:ascii="Times New Roman" w:hAnsi="Times New Roman" w:cs="Times New Roman"/>
+          <w:b/>
+          <w:bCs/>
+          <w:color w:val="0070C0"/>
+          <w:lang w:val="es-ES"/>
+        </w:rPr>
+      </w:pPr>
+      <w:r>
+        <w:rPr>
+          <w:rFonts w:ascii="Times New Roman" w:hAnsi="Times New Roman" w:cs="Times New Roman"/>
+          <w:b/>
+          <w:bCs/>
+          <w:color w:val="0070C0"/>
+          <w:lang w:val="es-ES"/>
+        </w:rPr>
+        <w:t>NUEVO CAMBIO!!!!</w:t>
+      </w:r>
+    </w:p>
     <w:p>
       <w:pPr>
         <w:rPr>
@@ -2213,6 +2255,7 @@
               <w:rFonts w:ascii="Cambria Math" w:hAnsi="Cambria Math" w:cs="Times New Roman"/>
               <w:lang w:val="es-ES"/>
             </w:rPr>
+            <w:lastRenderedPageBreak/>
             <m:t xml:space="preserve">ln </m:t>
           </m:r>
           <m:d>
@@ -2501,7 +2544,6 @@
           <w:rFonts w:ascii="Cambria Math" w:eastAsiaTheme="minorEastAsia" w:hAnsi="Cambria Math" w:cs="Times New Roman"/>
           <w:lang w:val="es-ES"/>
         </w:rPr>
-        <w:lastRenderedPageBreak/>
         <w:t xml:space="preserve">Ahora derivamos la anterior expresión </w:t>
       </w:r>
     </w:p>
@@ -4259,15 +4301,7 @@
           <w:rFonts w:ascii="Cambria Math" w:eastAsiaTheme="minorEastAsia" w:hAnsi="Cambria Math" w:cs="Times New Roman"/>
           <w:lang w:val="es-ES"/>
         </w:rPr>
-        <w:t xml:space="preserve"> de la siguiente </w:t>
-      </w:r>
-      <w:proofErr w:type="gramStart"/>
-      <w:r>
-        <w:rPr>
-          <w:rFonts w:ascii="Cambria Math" w:eastAsiaTheme="minorEastAsia" w:hAnsi="Cambria Math" w:cs="Times New Roman"/>
-          <w:lang w:val="es-ES"/>
-        </w:rPr>
-        <w:t>forma</w:t>
+        <w:t xml:space="preserve"> de la siguiente forma</w:t>
       </w:r>
       <w:r>
         <w:rPr>
@@ -4283,7 +4317,6 @@
         </w:rPr>
         <w:t>:</w:t>
       </w:r>
-      <w:proofErr w:type="gramEnd"/>
     </w:p>
     <w:p>
       <w:pPr>
@@ -4934,6 +4967,7 @@
           <w:rFonts w:ascii="Cambria Math" w:eastAsiaTheme="minorEastAsia" w:hAnsi="Cambria Math" w:cs="Times New Roman"/>
           <w:lang w:val="es-ES"/>
         </w:rPr>
+        <w:lastRenderedPageBreak/>
         <w:t xml:space="preserve">Si </w:t>
       </w:r>
       <w:r>
@@ -5938,6 +5972,9 @@
             <m:t>~ N(0,1)</m:t>
           </m:r>
           <m:r>
+            <m:rPr>
+              <m:sty m:val="p"/>
+            </m:rPr>
             <w:rPr>
               <w:rFonts w:ascii="Cambria Math" w:hAnsi="Cambria Math" w:cs="Times New Roman"/>
             </w:rPr>
@@ -6519,6 +6556,7 @@
           <w:iCs/>
           <w:lang w:val="es-ES"/>
         </w:rPr>
+        <w:lastRenderedPageBreak/>
         <w:t xml:space="preserve">Para un n grande, </w:t>
       </w:r>
       <w:r>
@@ -6835,6 +6873,9 @@
             <m:t>=1-α</m:t>
           </m:r>
           <m:r>
+            <m:rPr>
+              <m:sty m:val="p"/>
+            </m:rPr>
             <w:rPr>
               <w:rFonts w:ascii="Cambria Math" w:eastAsiaTheme="minorEastAsia" w:hAnsi="Cambria Math" w:cs="Times New Roman"/>
               <w:lang w:val="es-ES"/>
@@ -6858,7 +6899,6 @@
           <w:iCs/>
           <w:lang w:val="es-ES"/>
         </w:rPr>
-        <w:lastRenderedPageBreak/>
         <w:t>Ahora, despejando</w:t>
       </w:r>
       <w:r>
@@ -7867,6 +7907,9 @@
             <m:t>=1-α</m:t>
           </m:r>
           <m:r>
+            <m:rPr>
+              <m:sty m:val="p"/>
+            </m:rPr>
             <w:rPr>
               <w:rFonts w:ascii="Cambria Math" w:eastAsiaTheme="minorEastAsia" w:hAnsi="Cambria Math" w:cs="Times New Roman"/>
               <w:lang w:val="es-ES"/>
@@ -7876,6 +7919,9 @@
         </m:oMath>
         <m:oMath>
           <m:r>
+            <m:rPr>
+              <m:sty m:val="p"/>
+            </m:rPr>
             <w:rPr>
               <w:rFonts w:ascii="Cambria Math" w:eastAsiaTheme="minorEastAsia" w:hAnsi="Cambria Math" w:cs="Times New Roman"/>
               <w:lang w:val="es-ES"/>
@@ -9463,6 +9509,7 @@
               <w:rFonts w:ascii="Cambria Math" w:eastAsiaTheme="minorEastAsia" w:hAnsi="Cambria Math" w:cs="Times New Roman"/>
               <w:lang w:val="es-ES"/>
             </w:rPr>
+            <w:lastRenderedPageBreak/>
             <m:t>IC</m:t>
           </m:r>
           <m:sSub>

</xml_diff>

<commit_message>
Ilustré con memes mi comprensión del contenido de los documentos
</commit_message>
<xml_diff>
--- a/Parte Grace Tarea 1 Pto 7-23_Feb_2023.docx
+++ b/Parte Grace Tarea 1 Pto 7-23_Feb_2023.docx
@@ -33,6 +33,7 @@
           <w:lang w:val="es-ES"/>
         </w:rPr>
       </w:pPr>
+      <w:proofErr w:type="gramStart"/>
       <w:r>
         <w:rPr>
           <w:rFonts w:ascii="Times New Roman" w:hAnsi="Times New Roman" w:cs="Times New Roman"/>
@@ -42,6 +43,72 @@
           <w:lang w:val="es-ES"/>
         </w:rPr>
         <w:t>NUEVO CAMBIO!!!!</w:t>
+      </w:r>
+      <w:proofErr w:type="gramEnd"/>
+    </w:p>
+    <w:p>
+      <w:pPr>
+        <w:jc w:val="center"/>
+        <w:rPr>
+          <w:rFonts w:ascii="Times New Roman" w:hAnsi="Times New Roman" w:cs="Times New Roman"/>
+          <w:b/>
+          <w:bCs/>
+          <w:color w:val="0070C0"/>
+          <w:lang w:val="es-ES"/>
+        </w:rPr>
+      </w:pPr>
+      <w:r>
+        <w:rPr>
+          <w:noProof/>
+        </w:rPr>
+        <w:drawing>
+          <wp:inline distT="0" distB="0" distL="0" distR="0" wp14:anchorId="4D2BF8D4" wp14:editId="7282A484">
+            <wp:extent cx="3196844" cy="1653540"/>
+            <wp:effectExtent l="0" t="0" r="3810" b="3810"/>
+            <wp:docPr id="1903301674" name="Imagen 1" descr="Jack Sparrow Confusing Quotes. QuotesGram"/>
+            <wp:cNvGraphicFramePr>
+              <a:graphicFrameLocks xmlns:a="http://schemas.openxmlformats.org/drawingml/2006/main" noChangeAspect="1"/>
+            </wp:cNvGraphicFramePr>
+            <a:graphic xmlns:a="http://schemas.openxmlformats.org/drawingml/2006/main">
+              <a:graphicData uri="http://schemas.openxmlformats.org/drawingml/2006/picture">
+                <pic:pic xmlns:pic="http://schemas.openxmlformats.org/drawingml/2006/picture">
+                  <pic:nvPicPr>
+                    <pic:cNvPr id="0" name="Picture 1" descr="Jack Sparrow Confusing Quotes. QuotesGram"/>
+                    <pic:cNvPicPr>
+                      <a:picLocks noChangeAspect="1" noChangeArrowheads="1"/>
+                    </pic:cNvPicPr>
+                  </pic:nvPicPr>
+                  <pic:blipFill>
+                    <a:blip r:embed="rId8">
+                      <a:extLst>
+                        <a:ext uri="{28A0092B-C50C-407E-A947-70E740481C1C}">
+                          <a14:useLocalDpi xmlns:a14="http://schemas.microsoft.com/office/drawing/2010/main" val="0"/>
+                        </a:ext>
+                      </a:extLst>
+                    </a:blip>
+                    <a:srcRect/>
+                    <a:stretch>
+                      <a:fillRect/>
+                    </a:stretch>
+                  </pic:blipFill>
+                  <pic:spPr bwMode="auto">
+                    <a:xfrm>
+                      <a:off x="0" y="0"/>
+                      <a:ext cx="3199863" cy="1655102"/>
+                    </a:xfrm>
+                    <a:prstGeom prst="rect">
+                      <a:avLst/>
+                    </a:prstGeom>
+                    <a:noFill/>
+                    <a:ln>
+                      <a:noFill/>
+                    </a:ln>
+                  </pic:spPr>
+                </pic:pic>
+              </a:graphicData>
+            </a:graphic>
+          </wp:inline>
+        </w:drawing>
       </w:r>
     </w:p>
     <w:p>
@@ -138,7 +205,7 @@
                     <pic:cNvPicPr/>
                   </pic:nvPicPr>
                   <pic:blipFill>
-                    <a:blip r:embed="rId8"/>
+                    <a:blip r:embed="rId9"/>
                     <a:stretch>
                       <a:fillRect/>
                     </a:stretch>
@@ -358,7 +425,14 @@
                           <w:rFonts w:ascii="Cambria Math" w:hAnsi="Cambria Math" w:cs="Times New Roman"/>
                           <w:lang w:val="es-ES"/>
                         </w:rPr>
-                        <m:t>-λ</m:t>
+                        <m:t>-</m:t>
+                      </m:r>
+                      <m:r>
+                        <w:rPr>
+                          <w:rFonts w:ascii="Cambria Math" w:hAnsi="Cambria Math" w:cs="Times New Roman"/>
+                          <w:lang w:val="es-ES"/>
+                        </w:rPr>
+                        <m:t>λ</m:t>
                       </m:r>
                     </m:sup>
                   </m:sSup>
@@ -420,7 +494,14 @@
                       <w:rFonts w:ascii="Cambria Math" w:hAnsi="Cambria Math" w:cs="Times New Roman"/>
                       <w:lang w:val="es-ES"/>
                     </w:rPr>
-                    <m:t>y!</m:t>
+                    <m:t>y</m:t>
+                  </m:r>
+                  <m:r>
+                    <w:rPr>
+                      <w:rFonts w:ascii="Cambria Math" w:hAnsi="Cambria Math" w:cs="Times New Roman"/>
+                      <w:lang w:val="es-ES"/>
+                    </w:rPr>
+                    <m:t>!</m:t>
                   </m:r>
                 </m:e>
               </m:d>
@@ -1269,6 +1350,7 @@
               <w:rFonts w:ascii="Cambria Math" w:hAnsi="Cambria Math" w:cs="Times New Roman"/>
               <w:lang w:val="es-ES"/>
             </w:rPr>
+            <w:lastRenderedPageBreak/>
             <m:t xml:space="preserve">ln </m:t>
           </m:r>
           <m:d>
@@ -2255,7 +2337,6 @@
               <w:rFonts w:ascii="Cambria Math" w:hAnsi="Cambria Math" w:cs="Times New Roman"/>
               <w:lang w:val="es-ES"/>
             </w:rPr>
-            <w:lastRenderedPageBreak/>
             <m:t xml:space="preserve">ln </m:t>
           </m:r>
           <m:d>
@@ -2572,7 +2653,28 @@
                   <w:rFonts w:ascii="Cambria Math" w:hAnsi="Cambria Math" w:cs="Times New Roman"/>
                   <w:lang w:val="es-ES"/>
                 </w:rPr>
-                <m:t xml:space="preserve">d (ln </m:t>
+                <m:t>d</m:t>
+              </m:r>
+              <m:r>
+                <w:rPr>
+                  <w:rFonts w:ascii="Cambria Math" w:hAnsi="Cambria Math" w:cs="Times New Roman"/>
+                  <w:lang w:val="es-ES"/>
+                </w:rPr>
+                <m:t xml:space="preserve"> (</m:t>
+              </m:r>
+              <m:r>
+                <w:rPr>
+                  <w:rFonts w:ascii="Cambria Math" w:hAnsi="Cambria Math" w:cs="Times New Roman"/>
+                  <w:lang w:val="es-ES"/>
+                </w:rPr>
+                <m:t>ln</m:t>
+              </m:r>
+              <m:r>
+                <w:rPr>
+                  <w:rFonts w:ascii="Cambria Math" w:hAnsi="Cambria Math" w:cs="Times New Roman"/>
+                  <w:lang w:val="es-ES"/>
+                </w:rPr>
+                <m:t xml:space="preserve"> </m:t>
               </m:r>
               <m:d>
                 <m:dPr>
@@ -2610,7 +2712,21 @@
                           <w:rFonts w:ascii="Cambria Math" w:hAnsi="Cambria Math" w:cs="Times New Roman"/>
                           <w:lang w:val="es-ES"/>
                         </w:rPr>
-                        <m:t>λ|y</m:t>
+                        <m:t>λ</m:t>
+                      </m:r>
+                      <m:r>
+                        <w:rPr>
+                          <w:rFonts w:ascii="Cambria Math" w:hAnsi="Cambria Math" w:cs="Times New Roman"/>
+                          <w:lang w:val="es-ES"/>
+                        </w:rPr>
+                        <m:t>|</m:t>
+                      </m:r>
+                      <m:r>
+                        <w:rPr>
+                          <w:rFonts w:ascii="Cambria Math" w:hAnsi="Cambria Math" w:cs="Times New Roman"/>
+                          <w:lang w:val="es-ES"/>
+                        </w:rPr>
+                        <m:t>y</m:t>
                       </m:r>
                     </m:e>
                   </m:d>
@@ -2657,7 +2773,14 @@
                   <w:rFonts w:ascii="Cambria Math" w:hAnsi="Cambria Math" w:cs="Times New Roman"/>
                   <w:lang w:val="es-ES"/>
                 </w:rPr>
-                <m:t>d(</m:t>
+                <m:t>d</m:t>
+              </m:r>
+              <m:r>
+                <w:rPr>
+                  <w:rFonts w:ascii="Cambria Math" w:hAnsi="Cambria Math" w:cs="Times New Roman"/>
+                  <w:lang w:val="es-ES"/>
+                </w:rPr>
+                <m:t>(</m:t>
               </m:r>
               <m:func>
                 <m:funcPr>
@@ -2675,7 +2798,21 @@
                       <w:rFonts w:ascii="Cambria Math" w:hAnsi="Cambria Math" w:cs="Times New Roman"/>
                       <w:lang w:val="es-ES"/>
                     </w:rPr>
-                    <m:t>-nλ +</m:t>
+                    <m:t>-</m:t>
+                  </m:r>
+                  <m:r>
+                    <w:rPr>
+                      <w:rFonts w:ascii="Cambria Math" w:hAnsi="Cambria Math" w:cs="Times New Roman"/>
+                      <w:lang w:val="es-ES"/>
+                    </w:rPr>
+                    <m:t>nλ</m:t>
+                  </m:r>
+                  <m:r>
+                    <w:rPr>
+                      <w:rFonts w:ascii="Cambria Math" w:hAnsi="Cambria Math" w:cs="Times New Roman"/>
+                      <w:lang w:val="es-ES"/>
+                    </w:rPr>
+                    <m:t xml:space="preserve"> +</m:t>
                   </m:r>
                   <m:nary>
                     <m:naryPr>
@@ -2695,7 +2832,14 @@
                           <w:rFonts w:ascii="Cambria Math" w:hAnsi="Cambria Math" w:cs="Times New Roman"/>
                           <w:lang w:val="es-ES"/>
                         </w:rPr>
-                        <m:t>i=1</m:t>
+                        <m:t>i</m:t>
+                      </m:r>
+                      <m:r>
+                        <w:rPr>
+                          <w:rFonts w:ascii="Cambria Math" w:hAnsi="Cambria Math" w:cs="Times New Roman"/>
+                          <w:lang w:val="es-ES"/>
+                        </w:rPr>
+                        <m:t>=1</m:t>
                       </m:r>
                     </m:sub>
                     <m:sup>
@@ -2724,7 +2868,14 @@
                               <w:rFonts w:ascii="Cambria Math" w:hAnsi="Cambria Math" w:cs="Times New Roman"/>
                               <w:lang w:val="es-ES"/>
                             </w:rPr>
-                            <m:t>(y</m:t>
+                            <m:t>(</m:t>
+                          </m:r>
+                          <m:r>
+                            <w:rPr>
+                              <w:rFonts w:ascii="Cambria Math" w:hAnsi="Cambria Math" w:cs="Times New Roman"/>
+                              <w:lang w:val="es-ES"/>
+                            </w:rPr>
+                            <m:t>y</m:t>
                           </m:r>
                         </m:e>
                         <m:sub>
@@ -2751,7 +2902,21 @@
                       <w:rFonts w:ascii="Cambria Math" w:hAnsi="Cambria Math" w:cs="Times New Roman"/>
                       <w:lang w:val="es-ES"/>
                     </w:rPr>
-                    <m:t>ln ( λ</m:t>
+                    <m:t>ln</m:t>
+                  </m:r>
+                  <m:r>
+                    <w:rPr>
+                      <w:rFonts w:ascii="Cambria Math" w:hAnsi="Cambria Math" w:cs="Times New Roman"/>
+                      <w:lang w:val="es-ES"/>
+                    </w:rPr>
+                    <m:t xml:space="preserve"> ( </m:t>
+                  </m:r>
+                  <m:r>
+                    <w:rPr>
+                      <w:rFonts w:ascii="Cambria Math" w:hAnsi="Cambria Math" w:cs="Times New Roman"/>
+                      <w:lang w:val="es-ES"/>
+                    </w:rPr>
+                    <m:t>λ</m:t>
                   </m:r>
                   <m:r>
                     <m:rPr>
@@ -2770,7 +2935,14 @@
                       <w:rFonts w:ascii="Cambria Math" w:hAnsi="Cambria Math" w:cs="Times New Roman"/>
                       <w:lang w:val="es-ES"/>
                     </w:rPr>
-                    <m:t xml:space="preserve">- </m:t>
+                    <m:t>-</m:t>
+                  </m:r>
+                  <m:r>
+                    <w:rPr>
+                      <w:rFonts w:ascii="Cambria Math" w:hAnsi="Cambria Math" w:cs="Times New Roman"/>
+                      <w:lang w:val="es-ES"/>
+                    </w:rPr>
+                    <m:t xml:space="preserve"> </m:t>
                   </m:r>
                   <m:nary>
                     <m:naryPr>
@@ -2790,7 +2962,14 @@
                           <w:rFonts w:ascii="Cambria Math" w:hAnsi="Cambria Math" w:cs="Times New Roman"/>
                           <w:lang w:val="es-ES"/>
                         </w:rPr>
-                        <m:t>i=1</m:t>
+                        <m:t>i</m:t>
+                      </m:r>
+                      <m:r>
+                        <w:rPr>
+                          <w:rFonts w:ascii="Cambria Math" w:hAnsi="Cambria Math" w:cs="Times New Roman"/>
+                          <w:lang w:val="es-ES"/>
+                        </w:rPr>
+                        <m:t>=1</m:t>
                       </m:r>
                     </m:sub>
                     <m:sup>
@@ -2927,7 +3106,28 @@
                   <w:rFonts w:ascii="Cambria Math" w:hAnsi="Cambria Math" w:cs="Times New Roman"/>
                   <w:lang w:val="es-ES"/>
                 </w:rPr>
-                <m:t xml:space="preserve">d (ln </m:t>
+                <m:t>d</m:t>
+              </m:r>
+              <m:r>
+                <w:rPr>
+                  <w:rFonts w:ascii="Cambria Math" w:hAnsi="Cambria Math" w:cs="Times New Roman"/>
+                  <w:lang w:val="es-ES"/>
+                </w:rPr>
+                <m:t xml:space="preserve"> (</m:t>
+              </m:r>
+              <m:r>
+                <w:rPr>
+                  <w:rFonts w:ascii="Cambria Math" w:hAnsi="Cambria Math" w:cs="Times New Roman"/>
+                  <w:lang w:val="es-ES"/>
+                </w:rPr>
+                <m:t>ln</m:t>
+              </m:r>
+              <m:r>
+                <w:rPr>
+                  <w:rFonts w:ascii="Cambria Math" w:hAnsi="Cambria Math" w:cs="Times New Roman"/>
+                  <w:lang w:val="es-ES"/>
+                </w:rPr>
+                <m:t xml:space="preserve"> </m:t>
               </m:r>
               <m:d>
                 <m:dPr>
@@ -2965,7 +3165,21 @@
                           <w:rFonts w:ascii="Cambria Math" w:hAnsi="Cambria Math" w:cs="Times New Roman"/>
                           <w:lang w:val="es-ES"/>
                         </w:rPr>
-                        <m:t>λ|y</m:t>
+                        <m:t>λ</m:t>
+                      </m:r>
+                      <m:r>
+                        <w:rPr>
+                          <w:rFonts w:ascii="Cambria Math" w:hAnsi="Cambria Math" w:cs="Times New Roman"/>
+                          <w:lang w:val="es-ES"/>
+                        </w:rPr>
+                        <m:t>|</m:t>
+                      </m:r>
+                      <m:r>
+                        <w:rPr>
+                          <w:rFonts w:ascii="Cambria Math" w:hAnsi="Cambria Math" w:cs="Times New Roman"/>
+                          <w:lang w:val="es-ES"/>
+                        </w:rPr>
+                        <m:t>y</m:t>
                       </m:r>
                     </m:e>
                   </m:d>
@@ -2994,7 +3208,21 @@
               <w:rFonts w:ascii="Cambria Math" w:hAnsi="Cambria Math" w:cs="Times New Roman"/>
               <w:lang w:val="es-ES"/>
             </w:rPr>
-            <m:t>=-n+</m:t>
+            <m:t>=-</m:t>
+          </m:r>
+          <m:r>
+            <w:rPr>
+              <w:rFonts w:ascii="Cambria Math" w:hAnsi="Cambria Math" w:cs="Times New Roman"/>
+              <w:lang w:val="es-ES"/>
+            </w:rPr>
+            <m:t>n</m:t>
+          </m:r>
+          <m:r>
+            <w:rPr>
+              <w:rFonts w:ascii="Cambria Math" w:hAnsi="Cambria Math" w:cs="Times New Roman"/>
+              <w:lang w:val="es-ES"/>
+            </w:rPr>
+            <m:t>+</m:t>
           </m:r>
           <m:nary>
             <m:naryPr>
@@ -3014,7 +3242,14 @@
                   <w:rFonts w:ascii="Cambria Math" w:hAnsi="Cambria Math" w:cs="Times New Roman"/>
                   <w:lang w:val="es-ES"/>
                 </w:rPr>
-                <m:t>i=1</m:t>
+                <m:t>i</m:t>
+              </m:r>
+              <m:r>
+                <w:rPr>
+                  <w:rFonts w:ascii="Cambria Math" w:hAnsi="Cambria Math" w:cs="Times New Roman"/>
+                  <w:lang w:val="es-ES"/>
+                </w:rPr>
+                <m:t>=1</m:t>
               </m:r>
             </m:sub>
             <m:sup>
@@ -3043,7 +3278,14 @@
                       <w:rFonts w:ascii="Cambria Math" w:hAnsi="Cambria Math" w:cs="Times New Roman"/>
                       <w:lang w:val="es-ES"/>
                     </w:rPr>
-                    <m:t>(y</m:t>
+                    <m:t>(</m:t>
+                  </m:r>
+                  <m:r>
+                    <w:rPr>
+                      <w:rFonts w:ascii="Cambria Math" w:hAnsi="Cambria Math" w:cs="Times New Roman"/>
+                      <w:lang w:val="es-ES"/>
+                    </w:rPr>
+                    <m:t>y</m:t>
                   </m:r>
                 </m:e>
                 <m:sub>
@@ -3448,7 +3690,14 @@
                       <w:rFonts w:ascii="Cambria Math" w:hAnsi="Cambria Math" w:cs="Times New Roman"/>
                       <w:lang w:val="es-ES"/>
                     </w:rPr>
-                    <m:t>i=1</m:t>
+                    <m:t>i</m:t>
+                  </m:r>
+                  <m:r>
+                    <w:rPr>
+                      <w:rFonts w:ascii="Cambria Math" w:hAnsi="Cambria Math" w:cs="Times New Roman"/>
+                      <w:lang w:val="es-ES"/>
+                    </w:rPr>
+                    <m:t>=1</m:t>
                   </m:r>
                 </m:sub>
                 <m:sup>
@@ -3477,7 +3726,14 @@
                           <w:rFonts w:ascii="Cambria Math" w:hAnsi="Cambria Math" w:cs="Times New Roman"/>
                           <w:lang w:val="es-ES"/>
                         </w:rPr>
-                        <m:t>(y</m:t>
+                        <m:t>(</m:t>
+                      </m:r>
+                      <m:r>
+                        <w:rPr>
+                          <w:rFonts w:ascii="Cambria Math" w:hAnsi="Cambria Math" w:cs="Times New Roman"/>
+                          <w:lang w:val="es-ES"/>
+                        </w:rPr>
+                        <m:t>y</m:t>
                       </m:r>
                     </m:e>
                     <m:sub>
@@ -4136,7 +4392,23 @@
           <w:rFonts w:ascii="Cambria Math" w:eastAsiaTheme="minorEastAsia" w:hAnsi="Cambria Math" w:cs="Times New Roman"/>
           <w:lang w:val="es-ES"/>
         </w:rPr>
-        <w:t xml:space="preserve">Entonces podríamos re-expresar </w:t>
+        <w:t xml:space="preserve">Entonces podríamos </w:t>
+      </w:r>
+      <w:proofErr w:type="spellStart"/>
+      <w:r>
+        <w:rPr>
+          <w:rFonts w:ascii="Cambria Math" w:eastAsiaTheme="minorEastAsia" w:hAnsi="Cambria Math" w:cs="Times New Roman"/>
+          <w:lang w:val="es-ES"/>
+        </w:rPr>
+        <w:t>re-expresar</w:t>
+      </w:r>
+      <w:proofErr w:type="spellEnd"/>
+      <w:r>
+        <w:rPr>
+          <w:rFonts w:ascii="Cambria Math" w:eastAsiaTheme="minorEastAsia" w:hAnsi="Cambria Math" w:cs="Times New Roman"/>
+          <w:lang w:val="es-ES"/>
+        </w:rPr>
+        <w:t xml:space="preserve"> </w:t>
       </w:r>
       <w:r>
         <w:rPr>
@@ -4301,7 +4573,15 @@
           <w:rFonts w:ascii="Cambria Math" w:eastAsiaTheme="minorEastAsia" w:hAnsi="Cambria Math" w:cs="Times New Roman"/>
           <w:lang w:val="es-ES"/>
         </w:rPr>
-        <w:t xml:space="preserve"> de la siguiente forma</w:t>
+        <w:t xml:space="preserve"> de la siguiente </w:t>
+      </w:r>
+      <w:proofErr w:type="gramStart"/>
+      <w:r>
+        <w:rPr>
+          <w:rFonts w:ascii="Cambria Math" w:eastAsiaTheme="minorEastAsia" w:hAnsi="Cambria Math" w:cs="Times New Roman"/>
+          <w:lang w:val="es-ES"/>
+        </w:rPr>
+        <w:t>forma</w:t>
       </w:r>
       <w:r>
         <w:rPr>
@@ -4317,6 +4597,7 @@
         </w:rPr>
         <w:t>:</w:t>
       </w:r>
+      <w:proofErr w:type="gramEnd"/>
     </w:p>
     <w:p>
       <w:pPr>
@@ -4354,7 +4635,14 @@
                       <w:rFonts w:ascii="Cambria Math" w:hAnsi="Cambria Math" w:cs="Times New Roman"/>
                       <w:lang w:val="es-ES"/>
                     </w:rPr>
-                    <m:t xml:space="preserve"> λ</m:t>
+                    <m:t xml:space="preserve"> </m:t>
+                  </m:r>
+                  <m:r>
+                    <w:rPr>
+                      <w:rFonts w:ascii="Cambria Math" w:hAnsi="Cambria Math" w:cs="Times New Roman"/>
+                      <w:lang w:val="es-ES"/>
+                    </w:rPr>
+                    <m:t>λ</m:t>
                   </m:r>
                 </m:e>
               </m:acc>
@@ -4363,7 +4651,14 @@
                   <w:rFonts w:ascii="Cambria Math" w:hAnsi="Cambria Math" w:cs="Times New Roman"/>
                   <w:lang w:val="es-ES"/>
                 </w:rPr>
-                <m:t>-λ</m:t>
+                <m:t>-</m:t>
+              </m:r>
+              <m:r>
+                <w:rPr>
+                  <w:rFonts w:ascii="Cambria Math" w:hAnsi="Cambria Math" w:cs="Times New Roman"/>
+                  <w:lang w:val="es-ES"/>
+                </w:rPr>
+                <m:t>λ</m:t>
               </m:r>
               <m:ctrlPr>
                 <w:rPr>
@@ -4513,7 +4808,14 @@
                   <w:rFonts w:ascii="Cambria Math" w:hAnsi="Cambria Math" w:cs="Times New Roman"/>
                   <w:lang w:val="es-ES"/>
                 </w:rPr>
-                <m:t>-E</m:t>
+                <m:t>-</m:t>
+              </m:r>
+              <m:r>
+                <w:rPr>
+                  <w:rFonts w:ascii="Cambria Math" w:hAnsi="Cambria Math" w:cs="Times New Roman"/>
+                  <w:lang w:val="es-ES"/>
+                </w:rPr>
+                <m:t>E</m:t>
               </m:r>
               <m:d>
                 <m:dPr>
@@ -4576,7 +4878,14 @@
                       <w:rFonts w:ascii="Cambria Math" w:hAnsi="Cambria Math" w:cs="Times New Roman"/>
                       <w:lang w:val="es-ES"/>
                     </w:rPr>
-                    <m:t>Var (</m:t>
+                    <m:t>Var</m:t>
+                  </m:r>
+                  <m:r>
+                    <w:rPr>
+                      <w:rFonts w:ascii="Cambria Math" w:hAnsi="Cambria Math" w:cs="Times New Roman"/>
+                      <w:lang w:val="es-ES"/>
+                    </w:rPr>
+                    <m:t xml:space="preserve"> (</m:t>
                   </m:r>
                   <m:acc>
                     <m:accPr>
@@ -4649,7 +4958,14 @@
                       <w:rFonts w:ascii="Cambria Math" w:hAnsi="Cambria Math" w:cs="Times New Roman"/>
                       <w:lang w:val="es-ES"/>
                     </w:rPr>
-                    <m:t xml:space="preserve"> λ</m:t>
+                    <m:t xml:space="preserve"> </m:t>
+                  </m:r>
+                  <m:r>
+                    <w:rPr>
+                      <w:rFonts w:ascii="Cambria Math" w:hAnsi="Cambria Math" w:cs="Times New Roman"/>
+                      <w:lang w:val="es-ES"/>
+                    </w:rPr>
+                    <m:t>λ</m:t>
                   </m:r>
                 </m:e>
               </m:acc>
@@ -4658,7 +4974,14 @@
                   <w:rFonts w:ascii="Cambria Math" w:hAnsi="Cambria Math" w:cs="Times New Roman"/>
                   <w:lang w:val="es-ES"/>
                 </w:rPr>
-                <m:t>-λ</m:t>
+                <m:t>-</m:t>
+              </m:r>
+              <m:r>
+                <w:rPr>
+                  <w:rFonts w:ascii="Cambria Math" w:hAnsi="Cambria Math" w:cs="Times New Roman"/>
+                  <w:lang w:val="es-ES"/>
+                </w:rPr>
+                <m:t>λ</m:t>
               </m:r>
               <m:ctrlPr>
                 <w:rPr>
@@ -4967,7 +5290,6 @@
           <w:rFonts w:ascii="Cambria Math" w:eastAsiaTheme="minorEastAsia" w:hAnsi="Cambria Math" w:cs="Times New Roman"/>
           <w:lang w:val="es-ES"/>
         </w:rPr>
-        <w:lastRenderedPageBreak/>
         <w:t xml:space="preserve">Si </w:t>
       </w:r>
       <w:r>
@@ -5058,7 +5380,23 @@
           <w:rFonts w:ascii="Cambria Math" w:eastAsiaTheme="minorEastAsia" w:hAnsi="Cambria Math" w:cs="Times New Roman"/>
           <w:lang w:val="es-ES"/>
         </w:rPr>
-        <w:t xml:space="preserve">es una colección de n variables iid con </w:t>
+        <w:t xml:space="preserve">es una colección de n variables </w:t>
+      </w:r>
+      <w:proofErr w:type="spellStart"/>
+      <w:r>
+        <w:rPr>
+          <w:rFonts w:ascii="Cambria Math" w:eastAsiaTheme="minorEastAsia" w:hAnsi="Cambria Math" w:cs="Times New Roman"/>
+          <w:lang w:val="es-ES"/>
+        </w:rPr>
+        <w:t>iid</w:t>
+      </w:r>
+      <w:proofErr w:type="spellEnd"/>
+      <w:r>
+        <w:rPr>
+          <w:rFonts w:ascii="Cambria Math" w:eastAsiaTheme="minorEastAsia" w:hAnsi="Cambria Math" w:cs="Times New Roman"/>
+          <w:lang w:val="es-ES"/>
+        </w:rPr>
+        <w:t xml:space="preserve"> con </w:t>
       </w:r>
       <m:oMath>
         <m:r>
@@ -5256,7 +5594,13 @@
               <w:rPr>
                 <w:rFonts w:ascii="Cambria Math" w:hAnsi="Cambria Math" w:cs="Times New Roman"/>
               </w:rPr>
-              <m:t>i=1</m:t>
+              <m:t>i</m:t>
+            </m:r>
+            <m:r>
+              <w:rPr>
+                <w:rFonts w:ascii="Cambria Math" w:hAnsi="Cambria Math" w:cs="Times New Roman"/>
+              </w:rPr>
+              <m:t>=1</m:t>
             </m:r>
           </m:sub>
           <m:sup>
@@ -5298,7 +5642,13 @@
               <w:rPr>
                 <w:rFonts w:ascii="Cambria Math" w:hAnsi="Cambria Math" w:cs="Times New Roman"/>
               </w:rPr>
-              <m:t>~ N</m:t>
+              <m:t xml:space="preserve">~ </m:t>
+            </m:r>
+            <m:r>
+              <w:rPr>
+                <w:rFonts w:ascii="Cambria Math" w:hAnsi="Cambria Math" w:cs="Times New Roman"/>
+              </w:rPr>
+              <m:t>N</m:t>
             </m:r>
             <m:d>
               <m:dPr>
@@ -5314,7 +5664,19 @@
                   <w:rPr>
                     <w:rFonts w:ascii="Cambria Math" w:hAnsi="Cambria Math" w:cs="Times New Roman"/>
                   </w:rPr>
-                  <m:t>nμ, n</m:t>
+                  <m:t>nμ</m:t>
+                </m:r>
+                <m:r>
+                  <w:rPr>
+                    <w:rFonts w:ascii="Cambria Math" w:hAnsi="Cambria Math" w:cs="Times New Roman"/>
+                  </w:rPr>
+                  <m:t xml:space="preserve">, </m:t>
+                </m:r>
+                <m:r>
+                  <w:rPr>
+                    <w:rFonts w:ascii="Cambria Math" w:hAnsi="Cambria Math" w:cs="Times New Roman"/>
+                  </w:rPr>
+                  <m:t>n</m:t>
                 </m:r>
                 <m:sSup>
                   <m:sSupPr>
@@ -5386,7 +5748,13 @@
                   <w:rPr>
                     <w:rFonts w:ascii="Cambria Math" w:hAnsi="Cambria Math" w:cs="Times New Roman"/>
                   </w:rPr>
-                  <m:t>i=1</m:t>
+                  <m:t>i</m:t>
+                </m:r>
+                <m:r>
+                  <w:rPr>
+                    <w:rFonts w:ascii="Cambria Math" w:hAnsi="Cambria Math" w:cs="Times New Roman"/>
+                  </w:rPr>
+                  <m:t>=1</m:t>
                 </m:r>
               </m:sub>
               <m:sup>
@@ -5428,7 +5796,19 @@
                   <w:rPr>
                     <w:rFonts w:ascii="Cambria Math" w:hAnsi="Cambria Math" w:cs="Times New Roman"/>
                   </w:rPr>
-                  <m:t xml:space="preserve">-nμ </m:t>
+                  <m:t>-</m:t>
+                </m:r>
+                <m:r>
+                  <w:rPr>
+                    <w:rFonts w:ascii="Cambria Math" w:hAnsi="Cambria Math" w:cs="Times New Roman"/>
+                  </w:rPr>
+                  <m:t>nμ</m:t>
+                </m:r>
+                <m:r>
+                  <w:rPr>
+                    <w:rFonts w:ascii="Cambria Math" w:hAnsi="Cambria Math" w:cs="Times New Roman"/>
+                  </w:rPr>
+                  <m:t xml:space="preserve"> </m:t>
                 </m:r>
               </m:e>
             </m:nary>
@@ -5466,7 +5846,13 @@
           <w:rPr>
             <w:rFonts w:ascii="Cambria Math" w:hAnsi="Cambria Math" w:cs="Times New Roman"/>
           </w:rPr>
-          <m:t>~ N</m:t>
+          <m:t xml:space="preserve">~ </m:t>
+        </m:r>
+        <m:r>
+          <w:rPr>
+            <w:rFonts w:ascii="Cambria Math" w:hAnsi="Cambria Math" w:cs="Times New Roman"/>
+          </w:rPr>
+          <m:t>N</m:t>
         </m:r>
         <m:d>
           <m:dPr>
@@ -5517,7 +5903,14 @@
                 <w:rFonts w:ascii="Cambria Math" w:hAnsi="Cambria Math" w:cs="Times New Roman"/>
                 <w:lang w:val="es-ES"/>
               </w:rPr>
-              <m:t xml:space="preserve">Y </m:t>
+              <m:t>Y</m:t>
+            </m:r>
+            <m:r>
+              <w:rPr>
+                <w:rFonts w:ascii="Cambria Math" w:hAnsi="Cambria Math" w:cs="Times New Roman"/>
+                <w:lang w:val="es-ES"/>
+              </w:rPr>
+              <m:t xml:space="preserve"> </m:t>
             </m:r>
           </m:e>
         </m:acc>
@@ -5526,7 +5919,14 @@
             <w:rFonts w:ascii="Cambria Math" w:hAnsi="Cambria Math" w:cs="Times New Roman"/>
             <w:lang w:val="es-ES"/>
           </w:rPr>
-          <m:t>~N</m:t>
+          <m:t>~</m:t>
+        </m:r>
+        <m:r>
+          <w:rPr>
+            <w:rFonts w:ascii="Cambria Math" w:hAnsi="Cambria Math" w:cs="Times New Roman"/>
+            <w:lang w:val="es-ES"/>
+          </w:rPr>
+          <m:t>N</m:t>
         </m:r>
         <m:d>
           <m:dPr>
@@ -5543,7 +5943,13 @@
               <w:rPr>
                 <w:rFonts w:ascii="Cambria Math" w:hAnsi="Cambria Math" w:cs="Times New Roman"/>
               </w:rPr>
-              <m:t>μ,</m:t>
+              <m:t>μ</m:t>
+            </m:r>
+            <m:r>
+              <w:rPr>
+                <w:rFonts w:ascii="Cambria Math" w:hAnsi="Cambria Math" w:cs="Times New Roman"/>
+              </w:rPr>
+              <m:t>,</m:t>
             </m:r>
             <m:f>
               <m:fPr>
@@ -5769,7 +6175,14 @@
             <w:rFonts w:ascii="Cambria Math" w:eastAsiaTheme="minorEastAsia" w:hAnsi="Cambria Math" w:cs="Times New Roman"/>
             <w:lang w:val="es-ES"/>
           </w:rPr>
-          <m:t xml:space="preserve"> ~N</m:t>
+          <m:t xml:space="preserve"> ~</m:t>
+        </m:r>
+        <m:r>
+          <w:rPr>
+            <w:rFonts w:ascii="Cambria Math" w:eastAsiaTheme="minorEastAsia" w:hAnsi="Cambria Math" w:cs="Times New Roman"/>
+            <w:lang w:val="es-ES"/>
+          </w:rPr>
+          <m:t>N</m:t>
         </m:r>
         <m:d>
           <m:dPr>
@@ -5849,7 +6262,14 @@
                       <w:rFonts w:ascii="Cambria Math" w:hAnsi="Cambria Math" w:cs="Times New Roman"/>
                       <w:lang w:val="es-ES"/>
                     </w:rPr>
-                    <m:t xml:space="preserve"> λ</m:t>
+                    <m:t xml:space="preserve"> </m:t>
+                  </m:r>
+                  <m:r>
+                    <w:rPr>
+                      <w:rFonts w:ascii="Cambria Math" w:hAnsi="Cambria Math" w:cs="Times New Roman"/>
+                      <w:lang w:val="es-ES"/>
+                    </w:rPr>
+                    <m:t>λ</m:t>
                   </m:r>
                 </m:e>
               </m:acc>
@@ -5858,7 +6278,14 @@
                   <w:rFonts w:ascii="Cambria Math" w:hAnsi="Cambria Math" w:cs="Times New Roman"/>
                   <w:lang w:val="es-ES"/>
                 </w:rPr>
-                <m:t>-λ</m:t>
+                <m:t>-</m:t>
+              </m:r>
+              <m:r>
+                <w:rPr>
+                  <w:rFonts w:ascii="Cambria Math" w:hAnsi="Cambria Math" w:cs="Times New Roman"/>
+                  <w:lang w:val="es-ES"/>
+                </w:rPr>
+                <m:t>λ</m:t>
               </m:r>
               <m:ctrlPr>
                 <w:rPr>
@@ -5969,7 +6396,21 @@
               <w:rFonts w:ascii="Cambria Math" w:eastAsiaTheme="minorEastAsia" w:hAnsi="Cambria Math" w:cs="Times New Roman"/>
               <w:lang w:val="es-ES"/>
             </w:rPr>
-            <m:t>~ N(0,1)</m:t>
+            <m:t xml:space="preserve">~ </m:t>
+          </m:r>
+          <m:r>
+            <w:rPr>
+              <w:rFonts w:ascii="Cambria Math" w:eastAsiaTheme="minorEastAsia" w:hAnsi="Cambria Math" w:cs="Times New Roman"/>
+              <w:lang w:val="es-ES"/>
+            </w:rPr>
+            <m:t>N</m:t>
+          </m:r>
+          <m:r>
+            <w:rPr>
+              <w:rFonts w:ascii="Cambria Math" w:eastAsiaTheme="minorEastAsia" w:hAnsi="Cambria Math" w:cs="Times New Roman"/>
+              <w:lang w:val="es-ES"/>
+            </w:rPr>
+            <m:t>(0,1)</m:t>
           </m:r>
           <m:r>
             <m:rPr>
@@ -6016,7 +6457,21 @@
         <w:rPr>
           <w:rFonts w:ascii="Cambria Math" w:eastAsiaTheme="minorEastAsia" w:hAnsi="Cambria Math" w:cs="Times New Roman"/>
         </w:rPr>
-        <w:t xml:space="preserve">usaremos el teorema de Slutsky junto con lo hallado en el anterior numeral para construir un IC </w:t>
+        <w:t xml:space="preserve">usaremos el teorema de </w:t>
+      </w:r>
+      <w:proofErr w:type="spellStart"/>
+      <w:r>
+        <w:rPr>
+          <w:rFonts w:ascii="Cambria Math" w:eastAsiaTheme="minorEastAsia" w:hAnsi="Cambria Math" w:cs="Times New Roman"/>
+        </w:rPr>
+        <w:t>Slutsky</w:t>
+      </w:r>
+      <w:proofErr w:type="spellEnd"/>
+      <w:r>
+        <w:rPr>
+          <w:rFonts w:ascii="Cambria Math" w:eastAsiaTheme="minorEastAsia" w:hAnsi="Cambria Math" w:cs="Times New Roman"/>
+        </w:rPr>
+        <w:t xml:space="preserve"> junto con lo hallado en el anterior numeral para construir un IC </w:t>
       </w:r>
       <m:oMath>
         <m:d>
@@ -6088,11 +6543,19 @@
         </w:rPr>
         <w:t xml:space="preserve">El teorema de </w:t>
       </w:r>
+      <w:proofErr w:type="spellStart"/>
       <w:r>
         <w:rPr>
           <w:rFonts w:ascii="Cambria Math" w:eastAsiaTheme="minorEastAsia" w:hAnsi="Cambria Math" w:cs="Times New Roman"/>
         </w:rPr>
-        <w:t>Slutsky establece lo siguiente:</w:t>
+        <w:t>Slutsky</w:t>
+      </w:r>
+      <w:proofErr w:type="spellEnd"/>
+      <w:r>
+        <w:rPr>
+          <w:rFonts w:ascii="Cambria Math" w:eastAsiaTheme="minorEastAsia" w:hAnsi="Cambria Math" w:cs="Times New Roman"/>
+        </w:rPr>
+        <w:t xml:space="preserve"> establece lo siguiente:</w:t>
       </w:r>
       <w:r>
         <w:rPr>
@@ -6276,6 +6739,7 @@
         <w:rPr>
           <w:noProof/>
         </w:rPr>
+        <w:lastRenderedPageBreak/>
         <w:drawing>
           <wp:inline distT="0" distB="0" distL="0" distR="0" wp14:anchorId="556F9FB5" wp14:editId="21652AD9">
             <wp:extent cx="2234746" cy="1189376"/>
@@ -6292,7 +6756,7 @@
                     <pic:cNvPicPr/>
                   </pic:nvPicPr>
                   <pic:blipFill>
-                    <a:blip r:embed="rId9"/>
+                    <a:blip r:embed="rId10"/>
                     <a:stretch>
                       <a:fillRect/>
                     </a:stretch>
@@ -6417,7 +6881,14 @@
                       <w:rFonts w:ascii="Cambria Math" w:hAnsi="Cambria Math" w:cs="Times New Roman"/>
                       <w:lang w:val="es-ES"/>
                     </w:rPr>
-                    <m:t xml:space="preserve"> λ</m:t>
+                    <m:t xml:space="preserve"> </m:t>
+                  </m:r>
+                  <m:r>
+                    <w:rPr>
+                      <w:rFonts w:ascii="Cambria Math" w:hAnsi="Cambria Math" w:cs="Times New Roman"/>
+                      <w:lang w:val="es-ES"/>
+                    </w:rPr>
+                    <m:t>λ</m:t>
                   </m:r>
                 </m:e>
               </m:acc>
@@ -6426,7 +6897,14 @@
                   <w:rFonts w:ascii="Cambria Math" w:hAnsi="Cambria Math" w:cs="Times New Roman"/>
                   <w:lang w:val="es-ES"/>
                 </w:rPr>
-                <m:t>-λ</m:t>
+                <m:t>-</m:t>
+              </m:r>
+              <m:r>
+                <w:rPr>
+                  <w:rFonts w:ascii="Cambria Math" w:hAnsi="Cambria Math" w:cs="Times New Roman"/>
+                  <w:lang w:val="es-ES"/>
+                </w:rPr>
+                <m:t>λ</m:t>
               </m:r>
               <m:ctrlPr>
                 <w:rPr>
@@ -6537,7 +7015,21 @@
               <w:rFonts w:ascii="Cambria Math" w:eastAsiaTheme="minorEastAsia" w:hAnsi="Cambria Math" w:cs="Times New Roman"/>
               <w:lang w:val="es-ES"/>
             </w:rPr>
-            <m:t>~ N(0,1)</m:t>
+            <m:t xml:space="preserve">~ </m:t>
+          </m:r>
+          <m:r>
+            <w:rPr>
+              <w:rFonts w:ascii="Cambria Math" w:eastAsiaTheme="minorEastAsia" w:hAnsi="Cambria Math" w:cs="Times New Roman"/>
+              <w:lang w:val="es-ES"/>
+            </w:rPr>
+            <m:t>N</m:t>
+          </m:r>
+          <m:r>
+            <w:rPr>
+              <w:rFonts w:ascii="Cambria Math" w:eastAsiaTheme="minorEastAsia" w:hAnsi="Cambria Math" w:cs="Times New Roman"/>
+              <w:lang w:val="es-ES"/>
+            </w:rPr>
+            <m:t>(0,1)</m:t>
           </m:r>
         </m:oMath>
       </m:oMathPara>
@@ -6556,7 +7048,6 @@
           <w:iCs/>
           <w:lang w:val="es-ES"/>
         </w:rPr>
-        <w:lastRenderedPageBreak/>
         <w:t xml:space="preserve">Para un n grande, </w:t>
       </w:r>
       <w:r>
@@ -9056,6 +9547,7 @@
           <w:rFonts w:ascii="Cambria Math" w:eastAsiaTheme="minorEastAsia" w:hAnsi="Cambria Math" w:cs="Times New Roman"/>
           <w:lang w:val="es-ES"/>
         </w:rPr>
+        <w:lastRenderedPageBreak/>
         <w:t>Y</w:t>
       </w:r>
       <w:r>
@@ -9098,7 +9590,14 @@
                   <w:rFonts w:ascii="Cambria Math" w:eastAsiaTheme="minorEastAsia" w:hAnsi="Cambria Math" w:cs="Times New Roman"/>
                   <w:lang w:val="es-ES"/>
                 </w:rPr>
-                <m:t>-Z</m:t>
+                <m:t>-</m:t>
+              </m:r>
+              <m:r>
+                <w:rPr>
+                  <w:rFonts w:ascii="Cambria Math" w:eastAsiaTheme="minorEastAsia" w:hAnsi="Cambria Math" w:cs="Times New Roman"/>
+                  <w:lang w:val="es-ES"/>
+                </w:rPr>
+                <m:t>Z</m:t>
               </m:r>
             </m:e>
             <m:sub>
@@ -9484,7 +9983,23 @@
           <w:rFonts w:ascii="Cambria Math" w:eastAsiaTheme="minorEastAsia" w:hAnsi="Cambria Math" w:cs="Times New Roman"/>
           <w:lang w:val="es-ES"/>
         </w:rPr>
-        <w:t>Pero aquí podemos ver que tenemos el parámetro de interés en el intervalo de confianza, lo que no nos permitiría calcular el intervalo al ser este parámetro desconocido. Es aquí donde utilizamos el teorema de Slutsky, con lo cual:</w:t>
+        <w:t xml:space="preserve">Pero aquí podemos ver que tenemos el parámetro de interés en el intervalo de confianza, lo que no nos permitiría calcular el intervalo al ser este parámetro desconocido. Es aquí donde utilizamos el teorema de </w:t>
+      </w:r>
+      <w:proofErr w:type="spellStart"/>
+      <w:r>
+        <w:rPr>
+          <w:rFonts w:ascii="Cambria Math" w:eastAsiaTheme="minorEastAsia" w:hAnsi="Cambria Math" w:cs="Times New Roman"/>
+          <w:lang w:val="es-ES"/>
+        </w:rPr>
+        <w:t>Slutsky</w:t>
+      </w:r>
+      <w:proofErr w:type="spellEnd"/>
+      <w:r>
+        <w:rPr>
+          <w:rFonts w:ascii="Cambria Math" w:eastAsiaTheme="minorEastAsia" w:hAnsi="Cambria Math" w:cs="Times New Roman"/>
+          <w:lang w:val="es-ES"/>
+        </w:rPr>
+        <w:t>, con lo cual:</w:t>
       </w:r>
     </w:p>
     <w:p>
@@ -9509,7 +10024,6 @@
               <w:rFonts w:ascii="Cambria Math" w:eastAsiaTheme="minorEastAsia" w:hAnsi="Cambria Math" w:cs="Times New Roman"/>
               <w:lang w:val="es-ES"/>
             </w:rPr>
-            <w:lastRenderedPageBreak/>
             <m:t>IC</m:t>
           </m:r>
           <m:sSub>
@@ -9916,7 +10430,28 @@
                   <w:rFonts w:ascii="Cambria Math" w:eastAsiaTheme="minorEastAsia" w:hAnsi="Cambria Math" w:cs="Times New Roman"/>
                   <w:lang w:val="es-ES"/>
                 </w:rPr>
-                <m:t>#incendios forestales</m:t>
+                <m:t>#</m:t>
+              </m:r>
+              <m:r>
+                <w:rPr>
+                  <w:rFonts w:ascii="Cambria Math" w:eastAsiaTheme="minorEastAsia" w:hAnsi="Cambria Math" w:cs="Times New Roman"/>
+                  <w:lang w:val="es-ES"/>
+                </w:rPr>
+                <m:t>incendios</m:t>
+              </m:r>
+              <m:r>
+                <w:rPr>
+                  <w:rFonts w:ascii="Cambria Math" w:eastAsiaTheme="minorEastAsia" w:hAnsi="Cambria Math" w:cs="Times New Roman"/>
+                  <w:lang w:val="es-ES"/>
+                </w:rPr>
+                <m:t xml:space="preserve"> </m:t>
+              </m:r>
+              <m:r>
+                <w:rPr>
+                  <w:rFonts w:ascii="Cambria Math" w:eastAsiaTheme="minorEastAsia" w:hAnsi="Cambria Math" w:cs="Times New Roman"/>
+                  <w:lang w:val="es-ES"/>
+                </w:rPr>
+                <m:t>forestales</m:t>
               </m:r>
             </m:num>
             <m:den>
@@ -10495,7 +11030,7 @@
       </w:pPr>
     </w:p>
     <w:sectPr>
-      <w:headerReference w:type="default" r:id="rId10"/>
+      <w:headerReference w:type="default" r:id="rId11"/>
       <w:pgSz w:w="12240" w:h="15840"/>
       <w:pgMar w:top="1417" w:right="1701" w:bottom="1417" w:left="1701" w:header="708" w:footer="708" w:gutter="0"/>
       <w:cols w:space="708"/>

</xml_diff>